<commit_message>
Changed code to match pdf
</commit_message>
<xml_diff>
--- a/Ex01/ist1102415_Ex01.docx
+++ b/Ex01/ist1102415_Ex01.docx
@@ -116,27 +116,7 @@
                                 <w:szCs w:val="20"/>
                                 <w:lang w:val="en-US"/>
                               </w:rPr>
-                              <w:t>("</w:t>
-                            </w:r>
-                            <w:proofErr w:type="spellStart"/>
-                            <w:r>
-                              <w:rPr>
-                                <w:color w:val="538135" w:themeColor="accent6" w:themeShade="BF"/>
-                                <w:sz w:val="20"/>
-                                <w:szCs w:val="20"/>
-                                <w:lang w:val="en-US"/>
-                              </w:rPr>
-                              <w:t>openxlsx</w:t>
-                            </w:r>
-                            <w:proofErr w:type="spellEnd"/>
-                            <w:r>
-                              <w:rPr>
-                                <w:color w:val="538135" w:themeColor="accent6" w:themeShade="BF"/>
-                                <w:sz w:val="20"/>
-                                <w:szCs w:val="20"/>
-                                <w:lang w:val="en-US"/>
-                              </w:rPr>
-                              <w:t>"</w:t>
+                              <w:t>("openxlsx"</w:t>
                             </w:r>
                             <w:r>
                               <w:rPr>
@@ -204,27 +184,7 @@
                                 <w:szCs w:val="20"/>
                                 <w:lang w:val="en-US"/>
                               </w:rPr>
-                              <w:t>"</w:t>
-                            </w:r>
-                            <w:proofErr w:type="spellStart"/>
-                            <w:r>
-                              <w:rPr>
-                                <w:color w:val="538135" w:themeColor="accent6" w:themeShade="BF"/>
-                                <w:sz w:val="20"/>
-                                <w:szCs w:val="20"/>
-                                <w:lang w:val="en-US"/>
-                              </w:rPr>
-                              <w:t>dplyr</w:t>
-                            </w:r>
-                            <w:proofErr w:type="spellEnd"/>
-                            <w:r>
-                              <w:rPr>
-                                <w:color w:val="538135" w:themeColor="accent6" w:themeShade="BF"/>
-                                <w:sz w:val="20"/>
-                                <w:szCs w:val="20"/>
-                                <w:lang w:val="en-US"/>
-                              </w:rPr>
-                              <w:t>"</w:t>
+                              <w:t>"dplyr"</w:t>
                             </w:r>
                             <w:r>
                               <w:rPr>
@@ -242,21 +202,12 @@
                                 <w:szCs w:val="20"/>
                               </w:rPr>
                             </w:pPr>
-                            <w:proofErr w:type="spellStart"/>
-                            <w:r>
-                              <w:rPr>
-                                <w:sz w:val="20"/>
-                                <w:szCs w:val="20"/>
-                              </w:rPr>
-                              <w:t>library</w:t>
-                            </w:r>
-                            <w:proofErr w:type="spellEnd"/>
-                            <w:r>
-                              <w:rPr>
-                                <w:sz w:val="20"/>
-                                <w:szCs w:val="20"/>
-                              </w:rPr>
-                              <w:t>(</w:t>
+                            <w:r>
+                              <w:rPr>
+                                <w:sz w:val="20"/>
+                                <w:szCs w:val="20"/>
+                              </w:rPr>
+                              <w:t>library(</w:t>
                             </w:r>
                             <w:r>
                               <w:rPr>
@@ -303,17 +254,8 @@
                                 <w:sz w:val="20"/>
                                 <w:szCs w:val="20"/>
                               </w:rPr>
-                              <w:t xml:space="preserve">countries &lt;- </w:t>
-                            </w:r>
-                            <w:proofErr w:type="gramStart"/>
-                            <w:r>
-                              <w:rPr>
-                                <w:sz w:val="20"/>
-                                <w:szCs w:val="20"/>
-                              </w:rPr>
-                              <w:t>c(</w:t>
-                            </w:r>
-                            <w:proofErr w:type="gramEnd"/>
+                              <w:t>countries &lt;- c(</w:t>
+                            </w:r>
                             <w:r>
                               <w:rPr>
                                 <w:color w:val="538135" w:themeColor="accent6" w:themeShade="BF"/>
@@ -394,31 +336,13 @@
                                 <w:szCs w:val="20"/>
                               </w:rPr>
                             </w:pPr>
-                            <w:proofErr w:type="spellStart"/>
-                            <w:r>
-                              <w:rPr>
-                                <w:sz w:val="20"/>
-                                <w:szCs w:val="20"/>
-                              </w:rPr>
-                              <w:t>dadosExcel</w:t>
-                            </w:r>
-                            <w:proofErr w:type="spellEnd"/>
-                            <w:r>
-                              <w:rPr>
-                                <w:sz w:val="20"/>
-                                <w:szCs w:val="20"/>
-                              </w:rPr>
-                              <w:t xml:space="preserve"> &lt;- </w:t>
-                            </w:r>
-                            <w:proofErr w:type="gramStart"/>
-                            <w:r>
-                              <w:rPr>
-                                <w:sz w:val="20"/>
-                                <w:szCs w:val="20"/>
-                              </w:rPr>
-                              <w:t>read.xlsx(</w:t>
-                            </w:r>
-                            <w:proofErr w:type="gramEnd"/>
+                            <w:r>
+                              <w:rPr>
+                                <w:sz w:val="20"/>
+                                <w:szCs w:val="20"/>
+                              </w:rPr>
+                              <w:t>dadosExcel &lt;- read.xlsx(</w:t>
+                            </w:r>
                             <w:r>
                               <w:rPr>
                                 <w:color w:val="538135" w:themeColor="accent6" w:themeShade="BF"/>
@@ -441,37 +365,12 @@
                               </w:rPr>
                               <w:t xml:space="preserve"> </w:t>
                             </w:r>
-                            <w:proofErr w:type="spellStart"/>
-                            <w:r>
-                              <w:rPr>
-                                <w:sz w:val="20"/>
-                                <w:szCs w:val="20"/>
-                              </w:rPr>
-                              <w:t>rows</w:t>
-                            </w:r>
-                            <w:proofErr w:type="spellEnd"/>
-                            <w:r>
-                              <w:rPr>
-                                <w:sz w:val="20"/>
-                                <w:szCs w:val="20"/>
-                              </w:rPr>
-                              <w:t xml:space="preserve"> = c(12:43), </w:t>
-                            </w:r>
-                            <w:proofErr w:type="spellStart"/>
-                            <w:r>
-                              <w:rPr>
-                                <w:sz w:val="20"/>
-                                <w:szCs w:val="20"/>
-                              </w:rPr>
-                              <w:t>cols</w:t>
-                            </w:r>
-                            <w:proofErr w:type="spellEnd"/>
-                            <w:r>
-                              <w:rPr>
-                                <w:sz w:val="20"/>
-                                <w:szCs w:val="20"/>
-                              </w:rPr>
-                              <w:t xml:space="preserve"> = c(1:3))</w:t>
+                            <w:r>
+                              <w:rPr>
+                                <w:sz w:val="20"/>
+                                <w:szCs w:val="20"/>
+                              </w:rPr>
+                              <w:t>rows = c(12:43), cols = c(1:3))</w:t>
                             </w:r>
                           </w:p>
                           <w:p>
@@ -506,47 +405,13 @@
                                 <w:szCs w:val="20"/>
                               </w:rPr>
                             </w:pPr>
-                            <w:proofErr w:type="spellStart"/>
-                            <w:r>
-                              <w:rPr>
-                                <w:sz w:val="20"/>
-                                <w:szCs w:val="20"/>
-                              </w:rPr>
-                              <w:t>colnames</w:t>
-                            </w:r>
-                            <w:proofErr w:type="spellEnd"/>
-                            <w:r>
-                              <w:rPr>
-                                <w:sz w:val="20"/>
-                                <w:szCs w:val="20"/>
-                              </w:rPr>
-                              <w:t>(</w:t>
-                            </w:r>
-                            <w:proofErr w:type="spellStart"/>
-                            <w:r>
-                              <w:rPr>
-                                <w:sz w:val="20"/>
-                                <w:szCs w:val="20"/>
-                              </w:rPr>
-                              <w:t>dadosExcel</w:t>
-                            </w:r>
-                            <w:proofErr w:type="spellEnd"/>
-                            <w:r>
-                              <w:rPr>
-                                <w:sz w:val="20"/>
-                                <w:szCs w:val="20"/>
-                              </w:rPr>
-                              <w:t xml:space="preserve">) &lt;- </w:t>
-                            </w:r>
-                            <w:proofErr w:type="gramStart"/>
-                            <w:r>
-                              <w:rPr>
-                                <w:sz w:val="20"/>
-                                <w:szCs w:val="20"/>
-                              </w:rPr>
-                              <w:t>c(</w:t>
-                            </w:r>
-                            <w:proofErr w:type="gramEnd"/>
+                            <w:r>
+                              <w:rPr>
+                                <w:sz w:val="20"/>
+                                <w:szCs w:val="20"/>
+                              </w:rPr>
+                              <w:t>colnames(dadosExcel) &lt;- c(</w:t>
+                            </w:r>
                             <w:r>
                               <w:rPr>
                                 <w:color w:val="538135" w:themeColor="accent6" w:themeShade="BF"/>
@@ -626,67 +491,29 @@
                                 <w:lang w:val="en-US"/>
                               </w:rPr>
                             </w:pPr>
-                            <w:proofErr w:type="spellStart"/>
                             <w:r>
                               <w:rPr>
                                 <w:sz w:val="20"/>
                                 <w:szCs w:val="20"/>
                                 <w:lang w:val="en-US"/>
                               </w:rPr>
-                              <w:t>dadosExcel</w:t>
-                            </w:r>
-                            <w:proofErr w:type="spellEnd"/>
+                              <w:t>dadosExcel &lt;- dadosExcel %&gt;%</w:t>
+                            </w:r>
                             <w:r>
                               <w:rPr>
                                 <w:sz w:val="20"/>
                                 <w:szCs w:val="20"/>
                                 <w:lang w:val="en-US"/>
                               </w:rPr>
-                              <w:t xml:space="preserve"> &lt;- </w:t>
-                            </w:r>
-                            <w:proofErr w:type="spellStart"/>
+                              <w:t xml:space="preserve"> </w:t>
+                            </w:r>
                             <w:r>
                               <w:rPr>
                                 <w:sz w:val="20"/>
                                 <w:szCs w:val="20"/>
                                 <w:lang w:val="en-US"/>
                               </w:rPr>
-                              <w:t>dadosExcel</w:t>
-                            </w:r>
-                            <w:proofErr w:type="spellEnd"/>
-                            <w:r>
-                              <w:rPr>
-                                <w:sz w:val="20"/>
-                                <w:szCs w:val="20"/>
-                                <w:lang w:val="en-US"/>
-                              </w:rPr>
-                              <w:t xml:space="preserve"> %&gt;%</w:t>
-                            </w:r>
-                            <w:r>
-                              <w:rPr>
-                                <w:sz w:val="20"/>
-                                <w:szCs w:val="20"/>
-                                <w:lang w:val="en-US"/>
-                              </w:rPr>
-                              <w:t xml:space="preserve"> </w:t>
-                            </w:r>
-                            <w:proofErr w:type="gramStart"/>
-                            <w:r>
-                              <w:rPr>
-                                <w:sz w:val="20"/>
-                                <w:szCs w:val="20"/>
-                                <w:lang w:val="en-US"/>
-                              </w:rPr>
-                              <w:t>filter(</w:t>
-                            </w:r>
-                            <w:proofErr w:type="gramEnd"/>
-                            <w:r>
-                              <w:rPr>
-                                <w:sz w:val="20"/>
-                                <w:szCs w:val="20"/>
-                                <w:lang w:val="en-US"/>
-                              </w:rPr>
-                              <w:t>País %in% countries) %&gt;%</w:t>
+                              <w:t>filter(País %in% countries) %&gt;%</w:t>
                             </w:r>
                             <w:r>
                               <w:rPr>
@@ -755,47 +582,13 @@
                                 <w:szCs w:val="20"/>
                               </w:rPr>
                             </w:pPr>
-                            <w:proofErr w:type="spellStart"/>
-                            <w:r>
-                              <w:rPr>
-                                <w:sz w:val="20"/>
-                                <w:szCs w:val="20"/>
-                              </w:rPr>
-                              <w:t>colnames</w:t>
-                            </w:r>
-                            <w:proofErr w:type="spellEnd"/>
-                            <w:r>
-                              <w:rPr>
-                                <w:sz w:val="20"/>
-                                <w:szCs w:val="20"/>
-                              </w:rPr>
-                              <w:t>(</w:t>
-                            </w:r>
-                            <w:proofErr w:type="spellStart"/>
-                            <w:r>
-                              <w:rPr>
-                                <w:sz w:val="20"/>
-                                <w:szCs w:val="20"/>
-                              </w:rPr>
-                              <w:t>dadosExcel</w:t>
-                            </w:r>
-                            <w:proofErr w:type="spellEnd"/>
-                            <w:r>
-                              <w:rPr>
-                                <w:sz w:val="20"/>
-                                <w:szCs w:val="20"/>
-                              </w:rPr>
-                              <w:t xml:space="preserve">) &lt;- </w:t>
-                            </w:r>
-                            <w:proofErr w:type="gramStart"/>
-                            <w:r>
-                              <w:rPr>
-                                <w:sz w:val="20"/>
-                                <w:szCs w:val="20"/>
-                              </w:rPr>
-                              <w:t>c(</w:t>
-                            </w:r>
-                            <w:proofErr w:type="gramEnd"/>
+                            <w:r>
+                              <w:rPr>
+                                <w:sz w:val="20"/>
+                                <w:szCs w:val="20"/>
+                              </w:rPr>
+                              <w:t>colnames(dadosExcel) &lt;- c(</w:t>
+                            </w:r>
                             <w:r>
                               <w:rPr>
                                 <w:color w:val="538135" w:themeColor="accent6" w:themeShade="BF"/>
@@ -874,71 +667,12 @@
                                 <w:szCs w:val="20"/>
                               </w:rPr>
                             </w:pPr>
-                            <w:proofErr w:type="spellStart"/>
-                            <w:proofErr w:type="gramStart"/>
-                            <w:r>
-                              <w:rPr>
-                                <w:sz w:val="20"/>
-                                <w:szCs w:val="20"/>
-                              </w:rPr>
-                              <w:t>ggplot</w:t>
-                            </w:r>
-                            <w:proofErr w:type="spellEnd"/>
-                            <w:r>
-                              <w:rPr>
-                                <w:sz w:val="20"/>
-                                <w:szCs w:val="20"/>
-                              </w:rPr>
-                              <w:t>(</w:t>
-                            </w:r>
-                            <w:proofErr w:type="spellStart"/>
-                            <w:proofErr w:type="gramEnd"/>
-                            <w:r>
-                              <w:rPr>
-                                <w:sz w:val="20"/>
-                                <w:szCs w:val="20"/>
-                              </w:rPr>
-                              <w:t>dadosExcel</w:t>
-                            </w:r>
-                            <w:proofErr w:type="spellEnd"/>
-                            <w:r>
-                              <w:rPr>
-                                <w:sz w:val="20"/>
-                                <w:szCs w:val="20"/>
-                              </w:rPr>
-                              <w:t xml:space="preserve">, </w:t>
-                            </w:r>
-                            <w:proofErr w:type="spellStart"/>
-                            <w:r>
-                              <w:rPr>
-                                <w:sz w:val="20"/>
-                                <w:szCs w:val="20"/>
-                              </w:rPr>
-                              <w:t>aes</w:t>
-                            </w:r>
-                            <w:proofErr w:type="spellEnd"/>
-                            <w:r>
-                              <w:rPr>
-                                <w:sz w:val="20"/>
-                                <w:szCs w:val="20"/>
-                              </w:rPr>
-                              <w:t xml:space="preserve">(x = País, y = Resíduos, </w:t>
-                            </w:r>
-                            <w:proofErr w:type="spellStart"/>
-                            <w:r>
-                              <w:rPr>
-                                <w:sz w:val="20"/>
-                                <w:szCs w:val="20"/>
-                              </w:rPr>
-                              <w:t>fill</w:t>
-                            </w:r>
-                            <w:proofErr w:type="spellEnd"/>
-                            <w:r>
-                              <w:rPr>
-                                <w:sz w:val="20"/>
-                                <w:szCs w:val="20"/>
-                              </w:rPr>
-                              <w:t xml:space="preserve"> = Ano)) +</w:t>
+                            <w:r>
+                              <w:rPr>
+                                <w:sz w:val="20"/>
+                                <w:szCs w:val="20"/>
+                              </w:rPr>
+                              <w:t>ggplot(dadosExcel, aes(x = País, y = Resíduos, fill = Ano)) +</w:t>
                             </w:r>
                           </w:p>
                           <w:p>
@@ -957,138 +691,46 @@
                               </w:rPr>
                               <w:t xml:space="preserve">    </w:t>
                             </w:r>
-                            <w:proofErr w:type="spellStart"/>
                             <w:r>
                               <w:rPr>
                                 <w:sz w:val="20"/>
                                 <w:szCs w:val="20"/>
                                 <w:lang w:val="en-US"/>
                               </w:rPr>
-                              <w:t>geom_</w:t>
-                            </w:r>
-                            <w:proofErr w:type="gramStart"/>
-                            <w:r>
-                              <w:rPr>
+                              <w:t xml:space="preserve">geom_bar(stat = </w:t>
+                            </w:r>
+                            <w:r>
+                              <w:rPr>
+                                <w:color w:val="538135" w:themeColor="accent6" w:themeShade="BF"/>
                                 <w:sz w:val="20"/>
                                 <w:szCs w:val="20"/>
                                 <w:lang w:val="en-US"/>
                               </w:rPr>
-                              <w:t>bar</w:t>
-                            </w:r>
-                            <w:proofErr w:type="spellEnd"/>
+                              <w:t>"Identity"</w:t>
+                            </w:r>
                             <w:r>
                               <w:rPr>
                                 <w:sz w:val="20"/>
                                 <w:szCs w:val="20"/>
                                 <w:lang w:val="en-US"/>
                               </w:rPr>
-                              <w:t>(</w:t>
-                            </w:r>
-                            <w:proofErr w:type="gramEnd"/>
+                              <w:t>, position = position_dodge()) +</w:t>
+                            </w:r>
                             <w:r>
                               <w:rPr>
                                 <w:sz w:val="20"/>
                                 <w:szCs w:val="20"/>
                                 <w:lang w:val="en-US"/>
                               </w:rPr>
-                              <w:t xml:space="preserve">stat = </w:t>
-                            </w:r>
-                            <w:r>
-                              <w:rPr>
-                                <w:color w:val="538135" w:themeColor="accent6" w:themeShade="BF"/>
+                              <w:t xml:space="preserve"> </w:t>
+                            </w:r>
+                            <w:r>
+                              <w:rPr>
                                 <w:sz w:val="20"/>
                                 <w:szCs w:val="20"/>
                                 <w:lang w:val="en-US"/>
                               </w:rPr>
-                              <w:t>"Identity"</w:t>
-                            </w:r>
-                            <w:r>
-                              <w:rPr>
-                                <w:sz w:val="20"/>
-                                <w:szCs w:val="20"/>
-                                <w:lang w:val="en-US"/>
-                              </w:rPr>
-                              <w:t xml:space="preserve">, position = </w:t>
-                            </w:r>
-                            <w:proofErr w:type="spellStart"/>
-                            <w:r>
-                              <w:rPr>
-                                <w:sz w:val="20"/>
-                                <w:szCs w:val="20"/>
-                                <w:lang w:val="en-US"/>
-                              </w:rPr>
-                              <w:t>position_dodge</w:t>
-                            </w:r>
-                            <w:proofErr w:type="spellEnd"/>
-                            <w:r>
-                              <w:rPr>
-                                <w:sz w:val="20"/>
-                                <w:szCs w:val="20"/>
-                                <w:lang w:val="en-US"/>
-                              </w:rPr>
-                              <w:t>()) +</w:t>
-                            </w:r>
-                            <w:r>
-                              <w:rPr>
-                                <w:sz w:val="20"/>
-                                <w:szCs w:val="20"/>
-                                <w:lang w:val="en-US"/>
-                              </w:rPr>
-                              <w:t xml:space="preserve"> </w:t>
-                            </w:r>
-                            <w:proofErr w:type="spellStart"/>
-                            <w:r>
-                              <w:rPr>
-                                <w:sz w:val="20"/>
-                                <w:szCs w:val="20"/>
-                                <w:lang w:val="en-US"/>
-                              </w:rPr>
-                              <w:t>geom_text</w:t>
-                            </w:r>
-                            <w:proofErr w:type="spellEnd"/>
-                            <w:r>
-                              <w:rPr>
-                                <w:sz w:val="20"/>
-                                <w:szCs w:val="20"/>
-                                <w:lang w:val="en-US"/>
-                              </w:rPr>
-                              <w:t>(</w:t>
-                            </w:r>
-                            <w:proofErr w:type="spellStart"/>
-                            <w:r>
-                              <w:rPr>
-                                <w:sz w:val="20"/>
-                                <w:szCs w:val="20"/>
-                                <w:lang w:val="en-US"/>
-                              </w:rPr>
-                              <w:t>aes</w:t>
-                            </w:r>
-                            <w:proofErr w:type="spellEnd"/>
-                            <w:r>
-                              <w:rPr>
-                                <w:sz w:val="20"/>
-                                <w:szCs w:val="20"/>
-                                <w:lang w:val="en-US"/>
-                              </w:rPr>
-                              <w:t xml:space="preserve">(label = </w:t>
-                            </w:r>
-                            <w:proofErr w:type="spellStart"/>
-                            <w:r>
-                              <w:rPr>
-                                <w:sz w:val="20"/>
-                                <w:szCs w:val="20"/>
-                                <w:lang w:val="en-US"/>
-                              </w:rPr>
-                              <w:t>Resíduos</w:t>
-                            </w:r>
-                            <w:proofErr w:type="spellEnd"/>
-                            <w:r>
-                              <w:rPr>
-                                <w:sz w:val="20"/>
-                                <w:szCs w:val="20"/>
-                                <w:lang w:val="en-US"/>
-                              </w:rPr>
-                              <w:t>),</w:t>
+                              <w:t>geom_text(aes(label = Resíduos),</w:t>
                             </w:r>
                           </w:p>
                           <w:p>
@@ -1107,23 +749,21 @@
                               </w:rPr>
                               <w:t xml:space="preserve">        </w:t>
                             </w:r>
-                            <w:proofErr w:type="spellStart"/>
                             <w:r>
                               <w:rPr>
                                 <w:sz w:val="20"/>
                                 <w:szCs w:val="20"/>
                                 <w:lang w:val="en-US"/>
                               </w:rPr>
-                              <w:t>vjust</w:t>
-                            </w:r>
-                            <w:proofErr w:type="spellEnd"/>
+                              <w:t>vjust = 2.5, size = 4, color = "white",</w:t>
+                            </w:r>
                             <w:r>
                               <w:rPr>
                                 <w:sz w:val="20"/>
                                 <w:szCs w:val="20"/>
                                 <w:lang w:val="en-US"/>
                               </w:rPr>
-                              <w:t xml:space="preserve"> = 2.5, size = 4, color = "white",</w:t>
+                              <w:t xml:space="preserve"> </w:t>
                             </w:r>
                             <w:r>
                               <w:rPr>
@@ -1131,51 +771,7 @@
                                 <w:szCs w:val="20"/>
                                 <w:lang w:val="en-US"/>
                               </w:rPr>
-                              <w:t xml:space="preserve"> </w:t>
-                            </w:r>
-                            <w:r>
-                              <w:rPr>
-                                <w:sz w:val="20"/>
-                                <w:szCs w:val="20"/>
-                                <w:lang w:val="en-US"/>
-                              </w:rPr>
-                              <w:t xml:space="preserve">position = </w:t>
-                            </w:r>
-                            <w:proofErr w:type="spellStart"/>
-                            <w:r>
-                              <w:rPr>
-                                <w:sz w:val="20"/>
-                                <w:szCs w:val="20"/>
-                                <w:lang w:val="en-US"/>
-                              </w:rPr>
-                              <w:t>position_</w:t>
-                            </w:r>
-                            <w:proofErr w:type="gramStart"/>
-                            <w:r>
-                              <w:rPr>
-                                <w:sz w:val="20"/>
-                                <w:szCs w:val="20"/>
-                                <w:lang w:val="en-US"/>
-                              </w:rPr>
-                              <w:t>dodge</w:t>
-                            </w:r>
-                            <w:proofErr w:type="spellEnd"/>
-                            <w:r>
-                              <w:rPr>
-                                <w:sz w:val="20"/>
-                                <w:szCs w:val="20"/>
-                                <w:lang w:val="en-US"/>
-                              </w:rPr>
-                              <w:t>(</w:t>
-                            </w:r>
-                            <w:proofErr w:type="gramEnd"/>
-                            <w:r>
-                              <w:rPr>
-                                <w:sz w:val="20"/>
-                                <w:szCs w:val="20"/>
-                                <w:lang w:val="en-US"/>
-                              </w:rPr>
-                              <w:t>0.9)</w:t>
+                              <w:t>position = position_dodge(0.9)</w:t>
                             </w:r>
                             <w:r>
                               <w:rPr>
@@ -1201,33 +797,13 @@
                               </w:rPr>
                               <w:t xml:space="preserve">    </w:t>
                             </w:r>
-                            <w:proofErr w:type="spellStart"/>
-                            <w:proofErr w:type="gramStart"/>
-                            <w:r>
-                              <w:rPr>
-                                <w:sz w:val="20"/>
-                                <w:szCs w:val="20"/>
-                              </w:rPr>
-                              <w:t>labs</w:t>
-                            </w:r>
-                            <w:proofErr w:type="spellEnd"/>
-                            <w:r>
-                              <w:rPr>
-                                <w:sz w:val="20"/>
-                                <w:szCs w:val="20"/>
-                              </w:rPr>
-                              <w:t>(</w:t>
-                            </w:r>
-                            <w:proofErr w:type="spellStart"/>
-                            <w:proofErr w:type="gramEnd"/>
-                            <w:r>
-                              <w:rPr>
-                                <w:sz w:val="20"/>
-                                <w:szCs w:val="20"/>
-                              </w:rPr>
-                              <w:t>title</w:t>
-                            </w:r>
-                            <w:proofErr w:type="spellEnd"/>
+                            <w:r>
+                              <w:rPr>
+                                <w:sz w:val="20"/>
+                                <w:szCs w:val="20"/>
+                              </w:rPr>
+                              <w:t>labs(title</w:t>
+                            </w:r>
                             <w:r>
                               <w:rPr>
                                 <w:sz w:val="20"/>
@@ -1271,21 +847,12 @@
                               </w:rPr>
                               <w:t xml:space="preserve"> </w:t>
                             </w:r>
-                            <w:proofErr w:type="spellStart"/>
-                            <w:r>
-                              <w:rPr>
-                                <w:sz w:val="20"/>
-                                <w:szCs w:val="20"/>
-                              </w:rPr>
-                              <w:t>ylab</w:t>
-                            </w:r>
-                            <w:proofErr w:type="spellEnd"/>
-                            <w:r>
-                              <w:rPr>
-                                <w:sz w:val="20"/>
-                                <w:szCs w:val="20"/>
-                              </w:rPr>
-                              <w:t>("Resíduos (t)") +</w:t>
+                            <w:r>
+                              <w:rPr>
+                                <w:sz w:val="20"/>
+                                <w:szCs w:val="20"/>
+                              </w:rPr>
+                              <w:t>ylab("Resíduos (t)") +</w:t>
                             </w:r>
                             <w:r>
                               <w:rPr>
@@ -1294,23 +861,13 @@
                               </w:rPr>
                               <w:t xml:space="preserve"> </w:t>
                             </w:r>
-                            <w:proofErr w:type="spellStart"/>
                             <w:r>
                               <w:rPr>
                                 <w:sz w:val="20"/>
                                 <w:szCs w:val="20"/>
                                 <w:lang w:val="en-US"/>
                               </w:rPr>
-                              <w:t>scale_fill_brewer</w:t>
-                            </w:r>
-                            <w:proofErr w:type="spellEnd"/>
-                            <w:r>
-                              <w:rPr>
-                                <w:sz w:val="20"/>
-                                <w:szCs w:val="20"/>
-                                <w:lang w:val="en-US"/>
-                              </w:rPr>
-                              <w:t xml:space="preserve">(palette = </w:t>
+                              <w:t xml:space="preserve">scale_fill_brewer(palette = </w:t>
                             </w:r>
                             <w:r>
                               <w:rPr>
@@ -2962,23 +2519,7 @@
                                 <w:sz w:val="20"/>
                                 <w:szCs w:val="20"/>
                               </w:rPr>
-                              <w:t xml:space="preserve"> gráfico de barras </w:t>
-                            </w:r>
-                            <w:proofErr w:type="gramStart"/>
-                            <w:r>
-                              <w:rPr>
-                                <w:sz w:val="20"/>
-                                <w:szCs w:val="20"/>
-                              </w:rPr>
-                              <w:t>é</w:t>
-                            </w:r>
-                            <w:proofErr w:type="gramEnd"/>
-                            <w:r>
-                              <w:rPr>
-                                <w:sz w:val="20"/>
-                                <w:szCs w:val="20"/>
-                              </w:rPr>
-                              <w:t xml:space="preserve"> facilmente percetível a variação</w:t>
+                              <w:t xml:space="preserve"> gráfico de barras é facilmente percetível a variação</w:t>
                             </w:r>
                             <w:r>
                               <w:rPr>
@@ -3036,7 +2577,21 @@
                                 <w:sz w:val="20"/>
                                 <w:szCs w:val="20"/>
                               </w:rPr>
-                              <w:t xml:space="preserve">Neste cado podemos verificar que, desde 2004 até 2018, </w:t>
+                              <w:t>Neste ca</w:t>
+                            </w:r>
+                            <w:r>
+                              <w:rPr>
+                                <w:sz w:val="20"/>
+                                <w:szCs w:val="20"/>
+                              </w:rPr>
+                              <w:t>s</w:t>
+                            </w:r>
+                            <w:r>
+                              <w:rPr>
+                                <w:sz w:val="20"/>
+                                <w:szCs w:val="20"/>
+                              </w:rPr>
+                              <w:t xml:space="preserve">o podemos verificar que, desde 2004 até 2018, </w:t>
                             </w:r>
                             <w:r>
                               <w:rPr>
@@ -3057,28 +2612,7 @@
                                 <w:sz w:val="20"/>
                                 <w:szCs w:val="20"/>
                               </w:rPr>
-                              <w:t xml:space="preserve">e </w:t>
-                            </w:r>
-                            <w:r>
-                              <w:rPr>
-                                <w:sz w:val="20"/>
-                                <w:szCs w:val="20"/>
-                              </w:rPr>
-                              <w:t>d</w:t>
-                            </w:r>
-                            <w:r>
-                              <w:rPr>
-                                <w:sz w:val="20"/>
-                                <w:szCs w:val="20"/>
-                              </w:rPr>
-                              <w:t xml:space="preserve">a Eslovénia </w:t>
-                            </w:r>
-                            <w:r>
-                              <w:rPr>
-                                <w:sz w:val="20"/>
-                                <w:szCs w:val="20"/>
-                              </w:rPr>
-                              <w:t>países em que houve um aumento do número de toneladas de resíduos produzido</w:t>
+                              <w:t>e da Eslovénia países em que houve um aumento do número de toneladas de resíduos produzido</w:t>
                             </w:r>
                             <w:r>
                               <w:rPr>
@@ -3163,7 +2697,11 @@
           </mc:Choice>
           <mc:Fallback>
             <w:pict>
-              <v:shape w14:anchorId="112B30FE" id="_x0000_s1027" type="#_x0000_t202" style="position:absolute;margin-left:5.6pt;margin-top:25.05pt;width:522.5pt;height:91.95pt;z-index:251662336;visibility:visible;mso-wrap-style:square;mso-width-percent:0;mso-height-percent:0;mso-wrap-distance-left:9pt;mso-wrap-distance-top:3.6pt;mso-wrap-distance-right:9pt;mso-wrap-distance-bottom:3.6pt;mso-position-horizontal:absolute;mso-position-horizontal-relative:margin;mso-position-vertical:absolute;mso-position-vertical-relative:text;mso-width-percent:0;mso-height-percent:0;mso-width-relative:margin;mso-height-relative:margin;v-text-anchor:top" o:gfxdata="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">
+              <v:shapetype w14:anchorId="112B30FE" id="_x0000_t202" coordsize="21600,21600" o:spt="202" path="m,l,21600r21600,l21600,xe">
+                <v:stroke joinstyle="miter"/>
+                <v:path gradientshapeok="t" o:connecttype="rect"/>
+              </v:shapetype>
+              <v:shape id="_x0000_s1027" type="#_x0000_t202" style="position:absolute;margin-left:5.6pt;margin-top:25.05pt;width:522.5pt;height:91.95pt;z-index:251662336;visibility:visible;mso-wrap-style:square;mso-width-percent:0;mso-height-percent:0;mso-wrap-distance-left:9pt;mso-wrap-distance-top:3.6pt;mso-wrap-distance-right:9pt;mso-wrap-distance-bottom:3.6pt;mso-position-horizontal:absolute;mso-position-horizontal-relative:margin;mso-position-vertical:absolute;mso-position-vertical-relative:text;mso-width-percent:0;mso-height-percent:0;mso-width-relative:margin;mso-height-relative:margin;v-text-anchor:top" o:gfxdata="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">
                 <v:textbox>
                   <w:txbxContent>
                     <w:p>
@@ -3192,23 +2730,7 @@
                           <w:sz w:val="20"/>
                           <w:szCs w:val="20"/>
                         </w:rPr>
-                        <w:t xml:space="preserve"> gráfico de barras </w:t>
-                      </w:r>
-                      <w:proofErr w:type="gramStart"/>
-                      <w:r>
-                        <w:rPr>
-                          <w:sz w:val="20"/>
-                          <w:szCs w:val="20"/>
-                        </w:rPr>
-                        <w:t>é</w:t>
-                      </w:r>
-                      <w:proofErr w:type="gramEnd"/>
-                      <w:r>
-                        <w:rPr>
-                          <w:sz w:val="20"/>
-                          <w:szCs w:val="20"/>
-                        </w:rPr>
-                        <w:t xml:space="preserve"> facilmente percetível a variação</w:t>
+                        <w:t xml:space="preserve"> gráfico de barras é facilmente percetível a variação</w:t>
                       </w:r>
                       <w:r>
                         <w:rPr>
@@ -3266,7 +2788,21 @@
                           <w:sz w:val="20"/>
                           <w:szCs w:val="20"/>
                         </w:rPr>
-                        <w:t xml:space="preserve">Neste cado podemos verificar que, desde 2004 até 2018, </w:t>
+                        <w:t>Neste ca</w:t>
+                      </w:r>
+                      <w:r>
+                        <w:rPr>
+                          <w:sz w:val="20"/>
+                          <w:szCs w:val="20"/>
+                        </w:rPr>
+                        <w:t>s</w:t>
+                      </w:r>
+                      <w:r>
+                        <w:rPr>
+                          <w:sz w:val="20"/>
+                          <w:szCs w:val="20"/>
+                        </w:rPr>
+                        <w:t xml:space="preserve">o podemos verificar que, desde 2004 até 2018, </w:t>
                       </w:r>
                       <w:r>
                         <w:rPr>
@@ -3287,28 +2823,7 @@
                           <w:sz w:val="20"/>
                           <w:szCs w:val="20"/>
                         </w:rPr>
-                        <w:t xml:space="preserve">e </w:t>
-                      </w:r>
-                      <w:r>
-                        <w:rPr>
-                          <w:sz w:val="20"/>
-                          <w:szCs w:val="20"/>
-                        </w:rPr>
-                        <w:t>d</w:t>
-                      </w:r>
-                      <w:r>
-                        <w:rPr>
-                          <w:sz w:val="20"/>
-                          <w:szCs w:val="20"/>
-                        </w:rPr>
-                        <w:t xml:space="preserve">a Eslovénia </w:t>
-                      </w:r>
-                      <w:r>
-                        <w:rPr>
-                          <w:sz w:val="20"/>
-                          <w:szCs w:val="20"/>
-                        </w:rPr>
-                        <w:t>países em que houve um aumento do número de toneladas de resíduos produzido</w:t>
+                        <w:t>e da Eslovénia países em que houve um aumento do número de toneladas de resíduos produzido</w:t>
                       </w:r>
                       <w:r>
                         <w:rPr>

</xml_diff>

<commit_message>
Ex01 - Fixed typo in comment
</commit_message>
<xml_diff>
--- a/Ex01/ist1102415_Ex01.docx
+++ b/Ex01/ist1102415_Ex01.docx
@@ -116,7 +116,27 @@
                                 <w:szCs w:val="20"/>
                                 <w:lang w:val="en-US"/>
                               </w:rPr>
-                              <w:t>("openxlsx"</w:t>
+                              <w:t>("</w:t>
+                            </w:r>
+                            <w:proofErr w:type="spellStart"/>
+                            <w:r>
+                              <w:rPr>
+                                <w:color w:val="538135" w:themeColor="accent6" w:themeShade="BF"/>
+                                <w:sz w:val="20"/>
+                                <w:szCs w:val="20"/>
+                                <w:lang w:val="en-US"/>
+                              </w:rPr>
+                              <w:t>openxlsx</w:t>
+                            </w:r>
+                            <w:proofErr w:type="spellEnd"/>
+                            <w:r>
+                              <w:rPr>
+                                <w:color w:val="538135" w:themeColor="accent6" w:themeShade="BF"/>
+                                <w:sz w:val="20"/>
+                                <w:szCs w:val="20"/>
+                                <w:lang w:val="en-US"/>
+                              </w:rPr>
+                              <w:t>"</w:t>
                             </w:r>
                             <w:r>
                               <w:rPr>
@@ -184,7 +204,27 @@
                                 <w:szCs w:val="20"/>
                                 <w:lang w:val="en-US"/>
                               </w:rPr>
-                              <w:t>"dplyr"</w:t>
+                              <w:t>"</w:t>
+                            </w:r>
+                            <w:proofErr w:type="spellStart"/>
+                            <w:r>
+                              <w:rPr>
+                                <w:color w:val="538135" w:themeColor="accent6" w:themeShade="BF"/>
+                                <w:sz w:val="20"/>
+                                <w:szCs w:val="20"/>
+                                <w:lang w:val="en-US"/>
+                              </w:rPr>
+                              <w:t>dplyr</w:t>
+                            </w:r>
+                            <w:proofErr w:type="spellEnd"/>
+                            <w:r>
+                              <w:rPr>
+                                <w:color w:val="538135" w:themeColor="accent6" w:themeShade="BF"/>
+                                <w:sz w:val="20"/>
+                                <w:szCs w:val="20"/>
+                                <w:lang w:val="en-US"/>
+                              </w:rPr>
+                              <w:t>"</w:t>
                             </w:r>
                             <w:r>
                               <w:rPr>
@@ -202,19 +242,27 @@
                                 <w:szCs w:val="20"/>
                               </w:rPr>
                             </w:pPr>
-                            <w:r>
-                              <w:rPr>
-                                <w:sz w:val="20"/>
-                                <w:szCs w:val="20"/>
-                              </w:rPr>
-                              <w:t>library(</w:t>
+                            <w:proofErr w:type="spellStart"/>
+                            <w:r>
+                              <w:rPr>
+                                <w:sz w:val="20"/>
+                                <w:szCs w:val="20"/>
+                              </w:rPr>
+                              <w:t>library</w:t>
+                            </w:r>
+                            <w:proofErr w:type="spellEnd"/>
+                            <w:r>
+                              <w:rPr>
+                                <w:sz w:val="20"/>
+                                <w:szCs w:val="20"/>
+                              </w:rPr>
+                              <w:t>(</w:t>
                             </w:r>
                             <w:r>
                               <w:rPr>
                                 <w:color w:val="538135" w:themeColor="accent6" w:themeShade="BF"/>
                                 <w:sz w:val="20"/>
                                 <w:szCs w:val="20"/>
-                                <w:lang w:val="en-US"/>
                               </w:rPr>
                               <w:t>"reshape2"</w:t>
                             </w:r>
@@ -254,8 +302,17 @@
                                 <w:sz w:val="20"/>
                                 <w:szCs w:val="20"/>
                               </w:rPr>
-                              <w:t>countries &lt;- c(</w:t>
-                            </w:r>
+                              <w:t xml:space="preserve">countries &lt;- </w:t>
+                            </w:r>
+                            <w:proofErr w:type="gramStart"/>
+                            <w:r>
+                              <w:rPr>
+                                <w:sz w:val="20"/>
+                                <w:szCs w:val="20"/>
+                              </w:rPr>
+                              <w:t>c(</w:t>
+                            </w:r>
+                            <w:proofErr w:type="gramEnd"/>
                             <w:r>
                               <w:rPr>
                                 <w:color w:val="538135" w:themeColor="accent6" w:themeShade="BF"/>
@@ -336,13 +393,31 @@
                                 <w:szCs w:val="20"/>
                               </w:rPr>
                             </w:pPr>
-                            <w:r>
-                              <w:rPr>
-                                <w:sz w:val="20"/>
-                                <w:szCs w:val="20"/>
-                              </w:rPr>
-                              <w:t>dadosExcel &lt;- read.xlsx(</w:t>
-                            </w:r>
+                            <w:proofErr w:type="spellStart"/>
+                            <w:r>
+                              <w:rPr>
+                                <w:sz w:val="20"/>
+                                <w:szCs w:val="20"/>
+                              </w:rPr>
+                              <w:t>dadosExcel</w:t>
+                            </w:r>
+                            <w:proofErr w:type="spellEnd"/>
+                            <w:r>
+                              <w:rPr>
+                                <w:sz w:val="20"/>
+                                <w:szCs w:val="20"/>
+                              </w:rPr>
+                              <w:t xml:space="preserve"> &lt;- </w:t>
+                            </w:r>
+                            <w:proofErr w:type="gramStart"/>
+                            <w:r>
+                              <w:rPr>
+                                <w:sz w:val="20"/>
+                                <w:szCs w:val="20"/>
+                              </w:rPr>
+                              <w:t>read.xlsx(</w:t>
+                            </w:r>
+                            <w:proofErr w:type="gramEnd"/>
                             <w:r>
                               <w:rPr>
                                 <w:color w:val="538135" w:themeColor="accent6" w:themeShade="BF"/>
@@ -365,12 +440,37 @@
                               </w:rPr>
                               <w:t xml:space="preserve"> </w:t>
                             </w:r>
-                            <w:r>
-                              <w:rPr>
-                                <w:sz w:val="20"/>
-                                <w:szCs w:val="20"/>
-                              </w:rPr>
-                              <w:t>rows = c(12:43), cols = c(1:3))</w:t>
+                            <w:proofErr w:type="spellStart"/>
+                            <w:r>
+                              <w:rPr>
+                                <w:sz w:val="20"/>
+                                <w:szCs w:val="20"/>
+                              </w:rPr>
+                              <w:t>rows</w:t>
+                            </w:r>
+                            <w:proofErr w:type="spellEnd"/>
+                            <w:r>
+                              <w:rPr>
+                                <w:sz w:val="20"/>
+                                <w:szCs w:val="20"/>
+                              </w:rPr>
+                              <w:t xml:space="preserve"> = c(12:43), </w:t>
+                            </w:r>
+                            <w:proofErr w:type="spellStart"/>
+                            <w:r>
+                              <w:rPr>
+                                <w:sz w:val="20"/>
+                                <w:szCs w:val="20"/>
+                              </w:rPr>
+                              <w:t>cols</w:t>
+                            </w:r>
+                            <w:proofErr w:type="spellEnd"/>
+                            <w:r>
+                              <w:rPr>
+                                <w:sz w:val="20"/>
+                                <w:szCs w:val="20"/>
+                              </w:rPr>
+                              <w:t xml:space="preserve"> = c(1:3))</w:t>
                             </w:r>
                           </w:p>
                           <w:p>
@@ -405,13 +505,47 @@
                                 <w:szCs w:val="20"/>
                               </w:rPr>
                             </w:pPr>
-                            <w:r>
-                              <w:rPr>
-                                <w:sz w:val="20"/>
-                                <w:szCs w:val="20"/>
-                              </w:rPr>
-                              <w:t>colnames(dadosExcel) &lt;- c(</w:t>
-                            </w:r>
+                            <w:proofErr w:type="spellStart"/>
+                            <w:r>
+                              <w:rPr>
+                                <w:sz w:val="20"/>
+                                <w:szCs w:val="20"/>
+                              </w:rPr>
+                              <w:t>colnames</w:t>
+                            </w:r>
+                            <w:proofErr w:type="spellEnd"/>
+                            <w:r>
+                              <w:rPr>
+                                <w:sz w:val="20"/>
+                                <w:szCs w:val="20"/>
+                              </w:rPr>
+                              <w:t>(</w:t>
+                            </w:r>
+                            <w:proofErr w:type="spellStart"/>
+                            <w:r>
+                              <w:rPr>
+                                <w:sz w:val="20"/>
+                                <w:szCs w:val="20"/>
+                              </w:rPr>
+                              <w:t>dadosExcel</w:t>
+                            </w:r>
+                            <w:proofErr w:type="spellEnd"/>
+                            <w:r>
+                              <w:rPr>
+                                <w:sz w:val="20"/>
+                                <w:szCs w:val="20"/>
+                              </w:rPr>
+                              <w:t xml:space="preserve">) &lt;- </w:t>
+                            </w:r>
+                            <w:proofErr w:type="gramStart"/>
+                            <w:r>
+                              <w:rPr>
+                                <w:sz w:val="20"/>
+                                <w:szCs w:val="20"/>
+                              </w:rPr>
+                              <w:t>c(</w:t>
+                            </w:r>
+                            <w:proofErr w:type="gramEnd"/>
                             <w:r>
                               <w:rPr>
                                 <w:color w:val="538135" w:themeColor="accent6" w:themeShade="BF"/>
@@ -491,13 +625,41 @@
                                 <w:lang w:val="en-US"/>
                               </w:rPr>
                             </w:pPr>
-                            <w:r>
-                              <w:rPr>
-                                <w:sz w:val="20"/>
-                                <w:szCs w:val="20"/>
-                                <w:lang w:val="en-US"/>
-                              </w:rPr>
-                              <w:t>dadosExcel &lt;- dadosExcel %&gt;%</w:t>
+                            <w:proofErr w:type="spellStart"/>
+                            <w:r>
+                              <w:rPr>
+                                <w:sz w:val="20"/>
+                                <w:szCs w:val="20"/>
+                                <w:lang w:val="en-US"/>
+                              </w:rPr>
+                              <w:t>dadosExcel</w:t>
+                            </w:r>
+                            <w:proofErr w:type="spellEnd"/>
+                            <w:r>
+                              <w:rPr>
+                                <w:sz w:val="20"/>
+                                <w:szCs w:val="20"/>
+                                <w:lang w:val="en-US"/>
+                              </w:rPr>
+                              <w:t xml:space="preserve"> &lt;- </w:t>
+                            </w:r>
+                            <w:proofErr w:type="spellStart"/>
+                            <w:r>
+                              <w:rPr>
+                                <w:sz w:val="20"/>
+                                <w:szCs w:val="20"/>
+                                <w:lang w:val="en-US"/>
+                              </w:rPr>
+                              <w:t>dadosExcel</w:t>
+                            </w:r>
+                            <w:proofErr w:type="spellEnd"/>
+                            <w:r>
+                              <w:rPr>
+                                <w:sz w:val="20"/>
+                                <w:szCs w:val="20"/>
+                                <w:lang w:val="en-US"/>
+                              </w:rPr>
+                              <w:t xml:space="preserve"> %&gt;%</w:t>
                             </w:r>
                             <w:r>
                               <w:rPr>
@@ -507,13 +669,23 @@
                               </w:rPr>
                               <w:t xml:space="preserve"> </w:t>
                             </w:r>
-                            <w:r>
-                              <w:rPr>
-                                <w:sz w:val="20"/>
-                                <w:szCs w:val="20"/>
-                                <w:lang w:val="en-US"/>
-                              </w:rPr>
-                              <w:t>filter(País %in% countries) %&gt;%</w:t>
+                            <w:proofErr w:type="gramStart"/>
+                            <w:r>
+                              <w:rPr>
+                                <w:sz w:val="20"/>
+                                <w:szCs w:val="20"/>
+                                <w:lang w:val="en-US"/>
+                              </w:rPr>
+                              <w:t>filter(</w:t>
+                            </w:r>
+                            <w:proofErr w:type="gramEnd"/>
+                            <w:r>
+                              <w:rPr>
+                                <w:sz w:val="20"/>
+                                <w:szCs w:val="20"/>
+                                <w:lang w:val="en-US"/>
+                              </w:rPr>
+                              <w:t>País %in% countries) %&gt;%</w:t>
                             </w:r>
                             <w:r>
                               <w:rPr>
@@ -582,13 +754,47 @@
                                 <w:szCs w:val="20"/>
                               </w:rPr>
                             </w:pPr>
-                            <w:r>
-                              <w:rPr>
-                                <w:sz w:val="20"/>
-                                <w:szCs w:val="20"/>
-                              </w:rPr>
-                              <w:t>colnames(dadosExcel) &lt;- c(</w:t>
-                            </w:r>
+                            <w:proofErr w:type="spellStart"/>
+                            <w:r>
+                              <w:rPr>
+                                <w:sz w:val="20"/>
+                                <w:szCs w:val="20"/>
+                              </w:rPr>
+                              <w:t>colnames</w:t>
+                            </w:r>
+                            <w:proofErr w:type="spellEnd"/>
+                            <w:r>
+                              <w:rPr>
+                                <w:sz w:val="20"/>
+                                <w:szCs w:val="20"/>
+                              </w:rPr>
+                              <w:t>(</w:t>
+                            </w:r>
+                            <w:proofErr w:type="spellStart"/>
+                            <w:r>
+                              <w:rPr>
+                                <w:sz w:val="20"/>
+                                <w:szCs w:val="20"/>
+                              </w:rPr>
+                              <w:t>dadosExcel</w:t>
+                            </w:r>
+                            <w:proofErr w:type="spellEnd"/>
+                            <w:r>
+                              <w:rPr>
+                                <w:sz w:val="20"/>
+                                <w:szCs w:val="20"/>
+                              </w:rPr>
+                              <w:t xml:space="preserve">) &lt;- </w:t>
+                            </w:r>
+                            <w:proofErr w:type="gramStart"/>
+                            <w:r>
+                              <w:rPr>
+                                <w:sz w:val="20"/>
+                                <w:szCs w:val="20"/>
+                              </w:rPr>
+                              <w:t>c(</w:t>
+                            </w:r>
+                            <w:proofErr w:type="gramEnd"/>
                             <w:r>
                               <w:rPr>
                                 <w:color w:val="538135" w:themeColor="accent6" w:themeShade="BF"/>
@@ -667,12 +873,71 @@
                                 <w:szCs w:val="20"/>
                               </w:rPr>
                             </w:pPr>
-                            <w:r>
-                              <w:rPr>
-                                <w:sz w:val="20"/>
-                                <w:szCs w:val="20"/>
-                              </w:rPr>
-                              <w:t>ggplot(dadosExcel, aes(x = País, y = Resíduos, fill = Ano)) +</w:t>
+                            <w:proofErr w:type="spellStart"/>
+                            <w:proofErr w:type="gramStart"/>
+                            <w:r>
+                              <w:rPr>
+                                <w:sz w:val="20"/>
+                                <w:szCs w:val="20"/>
+                              </w:rPr>
+                              <w:t>ggplot</w:t>
+                            </w:r>
+                            <w:proofErr w:type="spellEnd"/>
+                            <w:r>
+                              <w:rPr>
+                                <w:sz w:val="20"/>
+                                <w:szCs w:val="20"/>
+                              </w:rPr>
+                              <w:t>(</w:t>
+                            </w:r>
+                            <w:proofErr w:type="spellStart"/>
+                            <w:proofErr w:type="gramEnd"/>
+                            <w:r>
+                              <w:rPr>
+                                <w:sz w:val="20"/>
+                                <w:szCs w:val="20"/>
+                              </w:rPr>
+                              <w:t>dadosExcel</w:t>
+                            </w:r>
+                            <w:proofErr w:type="spellEnd"/>
+                            <w:r>
+                              <w:rPr>
+                                <w:sz w:val="20"/>
+                                <w:szCs w:val="20"/>
+                              </w:rPr>
+                              <w:t xml:space="preserve">, </w:t>
+                            </w:r>
+                            <w:proofErr w:type="spellStart"/>
+                            <w:r>
+                              <w:rPr>
+                                <w:sz w:val="20"/>
+                                <w:szCs w:val="20"/>
+                              </w:rPr>
+                              <w:t>aes</w:t>
+                            </w:r>
+                            <w:proofErr w:type="spellEnd"/>
+                            <w:r>
+                              <w:rPr>
+                                <w:sz w:val="20"/>
+                                <w:szCs w:val="20"/>
+                              </w:rPr>
+                              <w:t xml:space="preserve">(x = País, y = Resíduos, </w:t>
+                            </w:r>
+                            <w:proofErr w:type="spellStart"/>
+                            <w:r>
+                              <w:rPr>
+                                <w:sz w:val="20"/>
+                                <w:szCs w:val="20"/>
+                              </w:rPr>
+                              <w:t>fill</w:t>
+                            </w:r>
+                            <w:proofErr w:type="spellEnd"/>
+                            <w:r>
+                              <w:rPr>
+                                <w:sz w:val="20"/>
+                                <w:szCs w:val="20"/>
+                              </w:rPr>
+                              <w:t xml:space="preserve"> = Ano)) +</w:t>
                             </w:r>
                           </w:p>
                           <w:p>
@@ -687,17 +952,44 @@
                               <w:rPr>
                                 <w:sz w:val="20"/>
                                 <w:szCs w:val="20"/>
-                                <w:lang w:val="en-US"/>
                               </w:rPr>
                               <w:t xml:space="preserve">    </w:t>
                             </w:r>
-                            <w:r>
-                              <w:rPr>
-                                <w:sz w:val="20"/>
-                                <w:szCs w:val="20"/>
-                                <w:lang w:val="en-US"/>
-                              </w:rPr>
-                              <w:t xml:space="preserve">geom_bar(stat = </w:t>
+                            <w:proofErr w:type="spellStart"/>
+                            <w:r>
+                              <w:rPr>
+                                <w:sz w:val="20"/>
+                                <w:szCs w:val="20"/>
+                                <w:lang w:val="en-US"/>
+                              </w:rPr>
+                              <w:t>geom_</w:t>
+                            </w:r>
+                            <w:proofErr w:type="gramStart"/>
+                            <w:r>
+                              <w:rPr>
+                                <w:sz w:val="20"/>
+                                <w:szCs w:val="20"/>
+                                <w:lang w:val="en-US"/>
+                              </w:rPr>
+                              <w:t>bar</w:t>
+                            </w:r>
+                            <w:proofErr w:type="spellEnd"/>
+                            <w:r>
+                              <w:rPr>
+                                <w:sz w:val="20"/>
+                                <w:szCs w:val="20"/>
+                                <w:lang w:val="en-US"/>
+                              </w:rPr>
+                              <w:t>(</w:t>
+                            </w:r>
+                            <w:proofErr w:type="gramEnd"/>
+                            <w:r>
+                              <w:rPr>
+                                <w:sz w:val="20"/>
+                                <w:szCs w:val="20"/>
+                                <w:lang w:val="en-US"/>
+                              </w:rPr>
+                              <w:t xml:space="preserve">stat = </w:t>
                             </w:r>
                             <w:r>
                               <w:rPr>
@@ -714,7 +1006,25 @@
                                 <w:szCs w:val="20"/>
                                 <w:lang w:val="en-US"/>
                               </w:rPr>
-                              <w:t>, position = position_dodge()) +</w:t>
+                              <w:t xml:space="preserve">, position = </w:t>
+                            </w:r>
+                            <w:proofErr w:type="spellStart"/>
+                            <w:r>
+                              <w:rPr>
+                                <w:sz w:val="20"/>
+                                <w:szCs w:val="20"/>
+                                <w:lang w:val="en-US"/>
+                              </w:rPr>
+                              <w:t>position_dodge</w:t>
+                            </w:r>
+                            <w:proofErr w:type="spellEnd"/>
+                            <w:r>
+                              <w:rPr>
+                                <w:sz w:val="20"/>
+                                <w:szCs w:val="20"/>
+                                <w:lang w:val="en-US"/>
+                              </w:rPr>
+                              <w:t>()) +</w:t>
                             </w:r>
                             <w:r>
                               <w:rPr>
@@ -724,13 +1034,59 @@
                               </w:rPr>
                               <w:t xml:space="preserve"> </w:t>
                             </w:r>
-                            <w:r>
-                              <w:rPr>
-                                <w:sz w:val="20"/>
-                                <w:szCs w:val="20"/>
-                                <w:lang w:val="en-US"/>
-                              </w:rPr>
-                              <w:t>geom_text(aes(label = Resíduos),</w:t>
+                            <w:proofErr w:type="spellStart"/>
+                            <w:r>
+                              <w:rPr>
+                                <w:sz w:val="20"/>
+                                <w:szCs w:val="20"/>
+                                <w:lang w:val="en-US"/>
+                              </w:rPr>
+                              <w:t>geom_text</w:t>
+                            </w:r>
+                            <w:proofErr w:type="spellEnd"/>
+                            <w:r>
+                              <w:rPr>
+                                <w:sz w:val="20"/>
+                                <w:szCs w:val="20"/>
+                                <w:lang w:val="en-US"/>
+                              </w:rPr>
+                              <w:t>(</w:t>
+                            </w:r>
+                            <w:proofErr w:type="spellStart"/>
+                            <w:r>
+                              <w:rPr>
+                                <w:sz w:val="20"/>
+                                <w:szCs w:val="20"/>
+                                <w:lang w:val="en-US"/>
+                              </w:rPr>
+                              <w:t>aes</w:t>
+                            </w:r>
+                            <w:proofErr w:type="spellEnd"/>
+                            <w:r>
+                              <w:rPr>
+                                <w:sz w:val="20"/>
+                                <w:szCs w:val="20"/>
+                                <w:lang w:val="en-US"/>
+                              </w:rPr>
+                              <w:t xml:space="preserve">(label = </w:t>
+                            </w:r>
+                            <w:proofErr w:type="spellStart"/>
+                            <w:r>
+                              <w:rPr>
+                                <w:sz w:val="20"/>
+                                <w:szCs w:val="20"/>
+                                <w:lang w:val="en-US"/>
+                              </w:rPr>
+                              <w:t>Resíduos</w:t>
+                            </w:r>
+                            <w:proofErr w:type="spellEnd"/>
+                            <w:r>
+                              <w:rPr>
+                                <w:sz w:val="20"/>
+                                <w:szCs w:val="20"/>
+                                <w:lang w:val="en-US"/>
+                              </w:rPr>
+                              <w:t>),</w:t>
                             </w:r>
                           </w:p>
                           <w:p>
@@ -749,13 +1105,23 @@
                               </w:rPr>
                               <w:t xml:space="preserve">        </w:t>
                             </w:r>
-                            <w:r>
-                              <w:rPr>
-                                <w:sz w:val="20"/>
-                                <w:szCs w:val="20"/>
-                                <w:lang w:val="en-US"/>
-                              </w:rPr>
-                              <w:t>vjust = 2.5, size = 4, color = "white",</w:t>
+                            <w:proofErr w:type="spellStart"/>
+                            <w:r>
+                              <w:rPr>
+                                <w:sz w:val="20"/>
+                                <w:szCs w:val="20"/>
+                                <w:lang w:val="en-US"/>
+                              </w:rPr>
+                              <w:t>vjust</w:t>
+                            </w:r>
+                            <w:proofErr w:type="spellEnd"/>
+                            <w:r>
+                              <w:rPr>
+                                <w:sz w:val="20"/>
+                                <w:szCs w:val="20"/>
+                                <w:lang w:val="en-US"/>
+                              </w:rPr>
+                              <w:t xml:space="preserve"> = 2.5, size = 4, color = "white",</w:t>
                             </w:r>
                             <w:r>
                               <w:rPr>
@@ -771,7 +1137,43 @@
                                 <w:szCs w:val="20"/>
                                 <w:lang w:val="en-US"/>
                               </w:rPr>
-                              <w:t>position = position_dodge(0.9)</w:t>
+                              <w:t xml:space="preserve">position = </w:t>
+                            </w:r>
+                            <w:proofErr w:type="spellStart"/>
+                            <w:r>
+                              <w:rPr>
+                                <w:sz w:val="20"/>
+                                <w:szCs w:val="20"/>
+                                <w:lang w:val="en-US"/>
+                              </w:rPr>
+                              <w:t>position_</w:t>
+                            </w:r>
+                            <w:proofErr w:type="gramStart"/>
+                            <w:r>
+                              <w:rPr>
+                                <w:sz w:val="20"/>
+                                <w:szCs w:val="20"/>
+                                <w:lang w:val="en-US"/>
+                              </w:rPr>
+                              <w:t>dodge</w:t>
+                            </w:r>
+                            <w:proofErr w:type="spellEnd"/>
+                            <w:r>
+                              <w:rPr>
+                                <w:sz w:val="20"/>
+                                <w:szCs w:val="20"/>
+                                <w:lang w:val="en-US"/>
+                              </w:rPr>
+                              <w:t>(</w:t>
+                            </w:r>
+                            <w:proofErr w:type="gramEnd"/>
+                            <w:r>
+                              <w:rPr>
+                                <w:sz w:val="20"/>
+                                <w:szCs w:val="20"/>
+                                <w:lang w:val="en-US"/>
+                              </w:rPr>
+                              <w:t>0.9)</w:t>
                             </w:r>
                             <w:r>
                               <w:rPr>
@@ -797,13 +1199,33 @@
                               </w:rPr>
                               <w:t xml:space="preserve">    </w:t>
                             </w:r>
-                            <w:r>
-                              <w:rPr>
-                                <w:sz w:val="20"/>
-                                <w:szCs w:val="20"/>
-                              </w:rPr>
-                              <w:t>labs(title</w:t>
-                            </w:r>
+                            <w:proofErr w:type="spellStart"/>
+                            <w:proofErr w:type="gramStart"/>
+                            <w:r>
+                              <w:rPr>
+                                <w:sz w:val="20"/>
+                                <w:szCs w:val="20"/>
+                              </w:rPr>
+                              <w:t>labs</w:t>
+                            </w:r>
+                            <w:proofErr w:type="spellEnd"/>
+                            <w:r>
+                              <w:rPr>
+                                <w:sz w:val="20"/>
+                                <w:szCs w:val="20"/>
+                              </w:rPr>
+                              <w:t>(</w:t>
+                            </w:r>
+                            <w:proofErr w:type="spellStart"/>
+                            <w:proofErr w:type="gramEnd"/>
+                            <w:r>
+                              <w:rPr>
+                                <w:sz w:val="20"/>
+                                <w:szCs w:val="20"/>
+                              </w:rPr>
+                              <w:t>title</w:t>
+                            </w:r>
+                            <w:proofErr w:type="spellEnd"/>
                             <w:r>
                               <w:rPr>
                                 <w:sz w:val="20"/>
@@ -847,12 +1269,21 @@
                               </w:rPr>
                               <w:t xml:space="preserve"> </w:t>
                             </w:r>
-                            <w:r>
-                              <w:rPr>
-                                <w:sz w:val="20"/>
-                                <w:szCs w:val="20"/>
-                              </w:rPr>
-                              <w:t>ylab("Resíduos (t)") +</w:t>
+                            <w:proofErr w:type="spellStart"/>
+                            <w:r>
+                              <w:rPr>
+                                <w:sz w:val="20"/>
+                                <w:szCs w:val="20"/>
+                              </w:rPr>
+                              <w:t>ylab</w:t>
+                            </w:r>
+                            <w:proofErr w:type="spellEnd"/>
+                            <w:r>
+                              <w:rPr>
+                                <w:sz w:val="20"/>
+                                <w:szCs w:val="20"/>
+                              </w:rPr>
+                              <w:t>("Resíduos (t)") +</w:t>
                             </w:r>
                             <w:r>
                               <w:rPr>
@@ -861,13 +1292,23 @@
                               </w:rPr>
                               <w:t xml:space="preserve"> </w:t>
                             </w:r>
-                            <w:r>
-                              <w:rPr>
-                                <w:sz w:val="20"/>
-                                <w:szCs w:val="20"/>
-                                <w:lang w:val="en-US"/>
-                              </w:rPr>
-                              <w:t xml:space="preserve">scale_fill_brewer(palette = </w:t>
+                            <w:proofErr w:type="spellStart"/>
+                            <w:r>
+                              <w:rPr>
+                                <w:sz w:val="20"/>
+                                <w:szCs w:val="20"/>
+                                <w:lang w:val="en-US"/>
+                              </w:rPr>
+                              <w:t>scale_fill_brewer</w:t>
+                            </w:r>
+                            <w:proofErr w:type="spellEnd"/>
+                            <w:r>
+                              <w:rPr>
+                                <w:sz w:val="20"/>
+                                <w:szCs w:val="20"/>
+                                <w:lang w:val="en-US"/>
+                              </w:rPr>
+                              <w:t xml:space="preserve">(palette = </w:t>
                             </w:r>
                             <w:r>
                               <w:rPr>
@@ -1086,7 +1527,6 @@
                           <w:color w:val="538135" w:themeColor="accent6" w:themeShade="BF"/>
                           <w:sz w:val="20"/>
                           <w:szCs w:val="20"/>
-                          <w:lang w:val="en-US"/>
                         </w:rPr>
                         <w:t>"reshape2"</w:t>
                       </w:r>
@@ -1776,7 +2216,6 @@
                         <w:rPr>
                           <w:sz w:val="20"/>
                           <w:szCs w:val="20"/>
-                          <w:lang w:val="en-US"/>
                         </w:rPr>
                         <w:t xml:space="preserve">    </w:t>
                       </w:r>
@@ -2519,7 +2958,23 @@
                                 <w:sz w:val="20"/>
                                 <w:szCs w:val="20"/>
                               </w:rPr>
-                              <w:t xml:space="preserve"> gráfico de barras é facilmente percetível a variação</w:t>
+                              <w:t xml:space="preserve"> gráfico de barras </w:t>
+                            </w:r>
+                            <w:proofErr w:type="gramStart"/>
+                            <w:r>
+                              <w:rPr>
+                                <w:sz w:val="20"/>
+                                <w:szCs w:val="20"/>
+                              </w:rPr>
+                              <w:t>é</w:t>
+                            </w:r>
+                            <w:proofErr w:type="gramEnd"/>
+                            <w:r>
+                              <w:rPr>
+                                <w:sz w:val="20"/>
+                                <w:szCs w:val="20"/>
+                              </w:rPr>
+                              <w:t xml:space="preserve"> facilmente percetível a variação</w:t>
                             </w:r>
                             <w:r>
                               <w:rPr>
@@ -2675,7 +3130,42 @@
                                 <w:sz w:val="20"/>
                                 <w:szCs w:val="20"/>
                               </w:rPr>
-                              <w:t xml:space="preserve"> É também possível ver que a Grécia como a Eslovénia produzem resíduos em montante similar enquanto a Croácia produz um montante inferior.</w:t>
+                              <w:t xml:space="preserve"> É também possível ver que </w:t>
+                            </w:r>
+                            <w:r>
+                              <w:rPr>
+                                <w:sz w:val="20"/>
+                                <w:szCs w:val="20"/>
+                              </w:rPr>
+                              <w:t>t</w:t>
+                            </w:r>
+                            <w:r>
+                              <w:rPr>
+                                <w:sz w:val="20"/>
+                                <w:szCs w:val="20"/>
+                              </w:rPr>
+                              <w:t>a</w:t>
+                            </w:r>
+                            <w:r>
+                              <w:rPr>
+                                <w:sz w:val="20"/>
+                                <w:szCs w:val="20"/>
+                              </w:rPr>
+                              <w:t xml:space="preserve">nto </w:t>
+                            </w:r>
+                            <w:r>
+                              <w:rPr>
+                                <w:sz w:val="20"/>
+                                <w:szCs w:val="20"/>
+                              </w:rPr>
+                              <w:t>a</w:t>
+                            </w:r>
+                            <w:r>
+                              <w:rPr>
+                                <w:sz w:val="20"/>
+                                <w:szCs w:val="20"/>
+                              </w:rPr>
+                              <w:t xml:space="preserve"> Grécia como a Eslovénia produzem resíduos em montante similar enquanto a Croácia produz um montante inferior.</w:t>
                             </w:r>
                           </w:p>
                         </w:txbxContent>
@@ -2697,11 +3187,7 @@
           </mc:Choice>
           <mc:Fallback>
             <w:pict>
-              <v:shapetype w14:anchorId="112B30FE" id="_x0000_t202" coordsize="21600,21600" o:spt="202" path="m,l,21600r21600,l21600,xe">
-                <v:stroke joinstyle="miter"/>
-                <v:path gradientshapeok="t" o:connecttype="rect"/>
-              </v:shapetype>
-              <v:shape id="_x0000_s1027" type="#_x0000_t202" style="position:absolute;margin-left:5.6pt;margin-top:25.05pt;width:522.5pt;height:91.95pt;z-index:251662336;visibility:visible;mso-wrap-style:square;mso-width-percent:0;mso-height-percent:0;mso-wrap-distance-left:9pt;mso-wrap-distance-top:3.6pt;mso-wrap-distance-right:9pt;mso-wrap-distance-bottom:3.6pt;mso-position-horizontal:absolute;mso-position-horizontal-relative:margin;mso-position-vertical:absolute;mso-position-vertical-relative:text;mso-width-percent:0;mso-height-percent:0;mso-width-relative:margin;mso-height-relative:margin;v-text-anchor:top" o:gfxdata="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">
+              <v:shape w14:anchorId="112B30FE" id="_x0000_s1027" type="#_x0000_t202" style="position:absolute;margin-left:5.6pt;margin-top:25.05pt;width:522.5pt;height:91.95pt;z-index:251662336;visibility:visible;mso-wrap-style:square;mso-width-percent:0;mso-height-percent:0;mso-wrap-distance-left:9pt;mso-wrap-distance-top:3.6pt;mso-wrap-distance-right:9pt;mso-wrap-distance-bottom:3.6pt;mso-position-horizontal:absolute;mso-position-horizontal-relative:margin;mso-position-vertical:absolute;mso-position-vertical-relative:text;mso-width-percent:0;mso-height-percent:0;mso-width-relative:margin;mso-height-relative:margin;v-text-anchor:top" o:gfxdata="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">
                 <v:textbox>
                   <w:txbxContent>
                     <w:p>
@@ -2730,7 +3216,23 @@
                           <w:sz w:val="20"/>
                           <w:szCs w:val="20"/>
                         </w:rPr>
-                        <w:t xml:space="preserve"> gráfico de barras é facilmente percetível a variação</w:t>
+                        <w:t xml:space="preserve"> gráfico de barras </w:t>
+                      </w:r>
+                      <w:proofErr w:type="gramStart"/>
+                      <w:r>
+                        <w:rPr>
+                          <w:sz w:val="20"/>
+                          <w:szCs w:val="20"/>
+                        </w:rPr>
+                        <w:t>é</w:t>
+                      </w:r>
+                      <w:proofErr w:type="gramEnd"/>
+                      <w:r>
+                        <w:rPr>
+                          <w:sz w:val="20"/>
+                          <w:szCs w:val="20"/>
+                        </w:rPr>
+                        <w:t xml:space="preserve"> facilmente percetível a variação</w:t>
                       </w:r>
                       <w:r>
                         <w:rPr>
@@ -2886,7 +3388,42 @@
                           <w:sz w:val="20"/>
                           <w:szCs w:val="20"/>
                         </w:rPr>
-                        <w:t xml:space="preserve"> É também possível ver que a Grécia como a Eslovénia produzem resíduos em montante similar enquanto a Croácia produz um montante inferior.</w:t>
+                        <w:t xml:space="preserve"> É também possível ver que </w:t>
+                      </w:r>
+                      <w:r>
+                        <w:rPr>
+                          <w:sz w:val="20"/>
+                          <w:szCs w:val="20"/>
+                        </w:rPr>
+                        <w:t>t</w:t>
+                      </w:r>
+                      <w:r>
+                        <w:rPr>
+                          <w:sz w:val="20"/>
+                          <w:szCs w:val="20"/>
+                        </w:rPr>
+                        <w:t>a</w:t>
+                      </w:r>
+                      <w:r>
+                        <w:rPr>
+                          <w:sz w:val="20"/>
+                          <w:szCs w:val="20"/>
+                        </w:rPr>
+                        <w:t xml:space="preserve">nto </w:t>
+                      </w:r>
+                      <w:r>
+                        <w:rPr>
+                          <w:sz w:val="20"/>
+                          <w:szCs w:val="20"/>
+                        </w:rPr>
+                        <w:t>a</w:t>
+                      </w:r>
+                      <w:r>
+                        <w:rPr>
+                          <w:sz w:val="20"/>
+                          <w:szCs w:val="20"/>
+                        </w:rPr>
+                        <w:t xml:space="preserve"> Grécia como a Eslovénia produzem resíduos em montante similar enquanto a Croácia produz um montante inferior.</w:t>
                       </w:r>
                     </w:p>
                   </w:txbxContent>

</xml_diff>